<commit_message>
!!! important  - cascade хийв, org iin role ,user iin role ийг дагаж өөрчлөх
</commit_message>
<xml_diff>
--- a/public/confirmTemplate/gobiOhin.docx
+++ b/public/confirmTemplate/gobiOhin.docx
@@ -938,15 +938,13 @@
                 <w:rFonts w:ascii="Arial" w:hAnsi="Arial" w:cs="Arial"/>
                 <w:sz w:val="20"/>
                 <w:szCs w:val="20"/>
-                <w:lang w:val="mn-MN"/>
-              </w:rPr>
-            </w:pPr>
-            <w:r>
-              <w:rPr>
-                <w:rFonts w:ascii="Arial" w:hAnsi="Arial" w:cs="Arial"/>
-                <w:sz w:val="20"/>
-                <w:szCs w:val="20"/>
-                <w:lang w:val="mn-MN"/>
+              </w:rPr>
+            </w:pPr>
+            <w:r>
+              <w:rPr>
+                <w:rFonts w:ascii="Arial" w:hAnsi="Arial" w:cs="Arial"/>
+                <w:sz w:val="20"/>
+                <w:szCs w:val="20"/>
               </w:rPr>
               <w:t>2</w:t>
             </w:r>
@@ -971,7 +969,7 @@
                 <w:rFonts w:ascii="Arial" w:hAnsi="Arial" w:cs="Arial"/>
                 <w:lang w:val="mn-MN"/>
               </w:rPr>
-              <w:t>Газрын захирал</w:t>
+              <w:t>Охин компанийн гүйцэтгэх захирал</w:t>
             </w:r>
           </w:p>
         </w:tc>
@@ -1002,7 +1000,7 @@
                 <w:sz w:val="20"/>
                 <w:szCs w:val="20"/>
               </w:rPr>
-              <w:t>{h2}</w:t>
+              <w:t>{h3}</w:t>
             </w:r>
           </w:p>
         </w:tc>
@@ -1017,19 +1015,18 @@
           </w:tcPr>
           <w:p>
             <w:pPr>
-              <w:rPr>
-                <w:rFonts w:ascii="Arial" w:hAnsi="Arial" w:cs="Arial"/>
-                <w:sz w:val="20"/>
-                <w:szCs w:val="20"/>
-                <w:lang w:val="mn-MN"/>
-              </w:rPr>
-            </w:pPr>
-            <w:r>
-              <w:rPr>
-                <w:rFonts w:ascii="Arial" w:hAnsi="Arial" w:cs="Arial"/>
-                <w:sz w:val="20"/>
-                <w:szCs w:val="20"/>
-                <w:lang w:val="mn-MN"/>
+              <w:spacing w:after="160" w:line="259" w:lineRule="auto"/>
+              <w:rPr>
+                <w:rFonts w:ascii="Arial" w:hAnsi="Arial" w:cs="Arial"/>
+                <w:sz w:val="20"/>
+                <w:szCs w:val="20"/>
+              </w:rPr>
+            </w:pPr>
+            <w:r>
+              <w:rPr>
+                <w:rFonts w:ascii="Arial" w:hAnsi="Arial" w:cs="Arial"/>
+                <w:sz w:val="20"/>
+                <w:szCs w:val="20"/>
               </w:rPr>
               <w:t>3</w:t>
             </w:r>
@@ -1042,19 +1039,20 @@
           </w:tcPr>
           <w:p>
             <w:pPr>
-              <w:rPr>
-                <w:rFonts w:ascii="Arial" w:hAnsi="Arial" w:cs="Arial"/>
-                <w:sz w:val="20"/>
-                <w:szCs w:val="20"/>
-                <w:lang w:val="mn-MN"/>
-              </w:rPr>
-            </w:pPr>
-            <w:r>
-              <w:rPr>
-                <w:rFonts w:ascii="Arial" w:hAnsi="Arial" w:cs="Arial"/>
-                <w:lang w:val="mn-MN"/>
-              </w:rPr>
-              <w:t>Охин компанийн гүйцэтгэх захирал</w:t>
+              <w:spacing w:after="160" w:line="259" w:lineRule="auto"/>
+              <w:rPr>
+                <w:rFonts w:ascii="Arial" w:hAnsi="Arial" w:cs="Arial"/>
+                <w:sz w:val="20"/>
+                <w:szCs w:val="20"/>
+                <w:lang w:val="mn-MN"/>
+              </w:rPr>
+            </w:pPr>
+            <w:r>
+              <w:rPr>
+                <w:rFonts w:ascii="Arial" w:hAnsi="Arial" w:cs="Arial"/>
+                <w:lang w:val="mn-MN"/>
+              </w:rPr>
+              <w:t>Санхүү хариуцсан захирал</w:t>
             </w:r>
           </w:p>
         </w:tc>
@@ -1065,6 +1063,7 @@
           </w:tcPr>
           <w:p>
             <w:pPr>
+              <w:spacing w:after="160" w:line="259" w:lineRule="auto"/>
               <w:jc w:val="center"/>
               <w:rPr>
                 <w:rFonts w:ascii="Arial" w:hAnsi="Arial" w:cs="Arial"/>
@@ -1085,7 +1084,7 @@
                 <w:sz w:val="20"/>
                 <w:szCs w:val="20"/>
               </w:rPr>
-              <w:t>{h3}</w:t>
+              <w:t>{h4}</w:t>
             </w:r>
           </w:p>
         </w:tc>
@@ -1100,20 +1099,17 @@
           </w:tcPr>
           <w:p>
             <w:pPr>
-              <w:spacing w:after="160" w:line="259" w:lineRule="auto"/>
-              <w:rPr>
-                <w:rFonts w:ascii="Arial" w:hAnsi="Arial" w:cs="Arial"/>
-                <w:sz w:val="20"/>
-                <w:szCs w:val="20"/>
-                <w:lang w:val="mn-MN"/>
-              </w:rPr>
-            </w:pPr>
-            <w:r>
-              <w:rPr>
-                <w:rFonts w:ascii="Arial" w:hAnsi="Arial" w:cs="Arial"/>
-                <w:sz w:val="20"/>
-                <w:szCs w:val="20"/>
-                <w:lang w:val="mn-MN"/>
+              <w:rPr>
+                <w:rFonts w:ascii="Arial" w:hAnsi="Arial" w:cs="Arial"/>
+                <w:sz w:val="20"/>
+                <w:szCs w:val="20"/>
+              </w:rPr>
+            </w:pPr>
+            <w:r>
+              <w:rPr>
+                <w:rFonts w:ascii="Arial" w:hAnsi="Arial" w:cs="Arial"/>
+                <w:sz w:val="20"/>
+                <w:szCs w:val="20"/>
               </w:rPr>
               <w:t>4</w:t>
             </w:r>
@@ -1126,20 +1122,19 @@
           </w:tcPr>
           <w:p>
             <w:pPr>
-              <w:spacing w:after="160" w:line="259" w:lineRule="auto"/>
-              <w:rPr>
-                <w:rFonts w:ascii="Arial" w:hAnsi="Arial" w:cs="Arial"/>
-                <w:sz w:val="20"/>
-                <w:szCs w:val="20"/>
-                <w:lang w:val="mn-MN"/>
-              </w:rPr>
-            </w:pPr>
-            <w:r>
-              <w:rPr>
-                <w:rFonts w:ascii="Arial" w:hAnsi="Arial" w:cs="Arial"/>
-                <w:lang w:val="mn-MN"/>
-              </w:rPr>
-              <w:t>Санхүү хариуцсан захирал</w:t>
+              <w:rPr>
+                <w:rFonts w:ascii="Arial" w:hAnsi="Arial" w:cs="Arial"/>
+                <w:sz w:val="20"/>
+                <w:szCs w:val="20"/>
+                <w:lang w:val="mn-MN"/>
+              </w:rPr>
+            </w:pPr>
+            <w:r>
+              <w:rPr>
+                <w:rFonts w:ascii="Arial" w:hAnsi="Arial" w:cs="Arial"/>
+                <w:lang w:val="mn-MN"/>
+              </w:rPr>
+              <w:t>Дэд захирал</w:t>
             </w:r>
           </w:p>
         </w:tc>
@@ -1150,7 +1145,6 @@
           </w:tcPr>
           <w:p>
             <w:pPr>
-              <w:spacing w:after="160" w:line="259" w:lineRule="auto"/>
               <w:jc w:val="center"/>
               <w:rPr>
                 <w:rFonts w:ascii="Arial" w:hAnsi="Arial" w:cs="Arial"/>
@@ -1171,7 +1165,7 @@
                 <w:sz w:val="20"/>
                 <w:szCs w:val="20"/>
               </w:rPr>
-              <w:t>{h4}</w:t>
+              <w:t>{h5}</w:t>
             </w:r>
           </w:p>
         </w:tc>
@@ -1190,15 +1184,13 @@
                 <w:rFonts w:ascii="Arial" w:hAnsi="Arial" w:cs="Arial"/>
                 <w:sz w:val="20"/>
                 <w:szCs w:val="20"/>
-                <w:lang w:val="mn-MN"/>
-              </w:rPr>
-            </w:pPr>
-            <w:r>
-              <w:rPr>
-                <w:rFonts w:ascii="Arial" w:hAnsi="Arial" w:cs="Arial"/>
-                <w:sz w:val="20"/>
-                <w:szCs w:val="20"/>
-                <w:lang w:val="mn-MN"/>
+              </w:rPr>
+            </w:pPr>
+            <w:r>
+              <w:rPr>
+                <w:rFonts w:ascii="Arial" w:hAnsi="Arial" w:cs="Arial"/>
+                <w:sz w:val="20"/>
+                <w:szCs w:val="20"/>
               </w:rPr>
               <w:t>5</w:t>
             </w:r>
@@ -1223,7 +1215,7 @@
                 <w:rFonts w:ascii="Arial" w:hAnsi="Arial" w:cs="Arial"/>
                 <w:lang w:val="mn-MN"/>
               </w:rPr>
-              <w:t>Дэд захирал</w:t>
+              <w:t>ССХДэд захирал</w:t>
             </w:r>
           </w:p>
         </w:tc>
@@ -1254,7 +1246,7 @@
                 <w:sz w:val="20"/>
                 <w:szCs w:val="20"/>
               </w:rPr>
-              <w:t>{h5}</w:t>
+              <w:t>{h6}</w:t>
             </w:r>
           </w:p>
         </w:tc>
@@ -1273,100 +1265,15 @@
                 <w:rFonts w:ascii="Arial" w:hAnsi="Arial" w:cs="Arial"/>
                 <w:sz w:val="20"/>
                 <w:szCs w:val="20"/>
-                <w:lang w:val="mn-MN"/>
-              </w:rPr>
-            </w:pPr>
-            <w:r>
-              <w:rPr>
-                <w:rFonts w:ascii="Arial" w:hAnsi="Arial" w:cs="Arial"/>
-                <w:sz w:val="20"/>
-                <w:szCs w:val="20"/>
-                <w:lang w:val="mn-MN"/>
+              </w:rPr>
+            </w:pPr>
+            <w:r>
+              <w:rPr>
+                <w:rFonts w:ascii="Arial" w:hAnsi="Arial" w:cs="Arial"/>
+                <w:sz w:val="20"/>
+                <w:szCs w:val="20"/>
               </w:rPr>
               <w:t>6</w:t>
-            </w:r>
-          </w:p>
-        </w:tc>
-        <w:tc>
-          <w:tcPr>
-            <w:tcW w:w="3720" w:type="dxa"/>
-            <w:vAlign w:val="bottom"/>
-          </w:tcPr>
-          <w:p>
-            <w:pPr>
-              <w:rPr>
-                <w:rFonts w:ascii="Arial" w:hAnsi="Arial" w:cs="Arial"/>
-                <w:sz w:val="20"/>
-                <w:szCs w:val="20"/>
-                <w:lang w:val="mn-MN"/>
-              </w:rPr>
-            </w:pPr>
-            <w:r>
-              <w:rPr>
-                <w:rFonts w:ascii="Arial" w:hAnsi="Arial" w:cs="Arial"/>
-                <w:lang w:val="mn-MN"/>
-              </w:rPr>
-              <w:t>ССХДэд захирал</w:t>
-            </w:r>
-          </w:p>
-        </w:tc>
-        <w:tc>
-          <w:tcPr>
-            <w:tcW w:w="5220" w:type="dxa"/>
-            <w:vAlign w:val="center"/>
-          </w:tcPr>
-          <w:p>
-            <w:pPr>
-              <w:jc w:val="center"/>
-              <w:rPr>
-                <w:rFonts w:ascii="Arial" w:hAnsi="Arial" w:cs="Arial"/>
-                <w:i/>
-                <w:iCs/>
-                <w:color w:val="A5A5A5" w:themeColor="accent3"/>
-                <w:sz w:val="20"/>
-                <w:szCs w:val="20"/>
-                <w:lang w:val="mn-MN"/>
-              </w:rPr>
-            </w:pPr>
-            <w:r>
-              <w:rPr>
-                <w:rFonts w:ascii="Arial" w:hAnsi="Arial" w:cs="Arial"/>
-                <w:i/>
-                <w:iCs/>
-                <w:color w:val="A5A5A5" w:themeColor="accent3"/>
-                <w:sz w:val="20"/>
-                <w:szCs w:val="20"/>
-              </w:rPr>
-              <w:t>{h6}</w:t>
-            </w:r>
-          </w:p>
-        </w:tc>
-      </w:tr>
-      <w:tr>
-        <w:trPr>
-          <w:jc w:val="center"/>
-        </w:trPr>
-        <w:tc>
-          <w:tcPr>
-            <w:tcW w:w="505" w:type="dxa"/>
-          </w:tcPr>
-          <w:p>
-            <w:pPr>
-              <w:rPr>
-                <w:rFonts w:ascii="Arial" w:hAnsi="Arial" w:cs="Arial"/>
-                <w:sz w:val="20"/>
-                <w:szCs w:val="20"/>
-                <w:lang w:val="mn-MN"/>
-              </w:rPr>
-            </w:pPr>
-            <w:r>
-              <w:rPr>
-                <w:rFonts w:ascii="Arial" w:hAnsi="Arial" w:cs="Arial"/>
-                <w:sz w:val="20"/>
-                <w:szCs w:val="20"/>
-                <w:lang w:val="mn-MN"/>
-              </w:rPr>
-              <w:t>7</w:t>
             </w:r>
           </w:p>
         </w:tc>

</xml_diff>